<commit_message>
CLO2 Zidan All In
</commit_message>
<xml_diff>
--- a/LAPORAN TUGAS BESAR CLO 2 - ZIDAN IRFAN ZAKY - AUTOVENDING.docx
+++ b/LAPORAN TUGAS BESAR CLO 2 - ZIDAN IRFAN ZAKY - AUTOVENDING.docx
@@ -175,7 +175,7 @@
         <w:rPr>
           <w:lang w:val="en-US"/>
         </w:rPr>
-        <w:t>NAMA</w:t>
+        <w:t>Zidan Irfan Zaky</w:t>
       </w:r>
       <w:r>
         <w:rPr>
@@ -194,7 +194,12 @@
           <w:lang w:val="en-US"/>
         </w:rPr>
         <w:tab/>
-        <w:t>NIM</w:t>
+      </w:r>
+      <w:r>
+        <w:rPr>
+          <w:lang w:val="en-US"/>
+        </w:rPr>
+        <w:t>1201220003</w:t>
       </w:r>
     </w:p>
     <w:p>
@@ -262,7 +267,15 @@
           <w:bCs/>
           <w:lang w:val="en-US"/>
         </w:rPr>
-        <w:t>TELKOM UIVERSITY</w:t>
+        <w:t xml:space="preserve">TELKOM </w:t>
+      </w:r>
+      <w:r>
+        <w:rPr>
+          <w:b/>
+          <w:bCs/>
+          <w:lang w:val="en-US"/>
+        </w:rPr>
+        <w:t>UNIVERSITY SURABAYA</w:t>
       </w:r>
     </w:p>
     <w:p>
@@ -294,7 +307,7 @@
           <w:lang w:val="en-US"/>
         </w:rPr>
       </w:pPr>
-      <w:bookmarkStart w:id="0" w:name="_Toc198233753"/>
+      <w:bookmarkStart w:id="0" w:name="_Toc198241124"/>
       <w:r>
         <w:rPr>
           <w:lang w:val="en-US"/>
@@ -340,7 +353,11 @@
               <w:tab w:val="right" w:leader="dot" w:pos="9016"/>
             </w:tabs>
             <w:rPr>
+              <w:rFonts w:eastAsiaTheme="minorEastAsia"/>
               <w:noProof/>
+              <w:sz w:val="24"/>
+              <w:szCs w:val="24"/>
+              <w:lang w:val="en-ID" w:eastAsia="en-ID"/>
             </w:rPr>
           </w:pPr>
           <w:r>
@@ -352,7 +369,7 @@
           <w:r>
             <w:fldChar w:fldCharType="separate"/>
           </w:r>
-          <w:hyperlink w:anchor="_Toc198233753" w:history="1">
+          <w:hyperlink w:anchor="_Toc198241124" w:history="1">
             <w:r>
               <w:rPr>
                 <w:rStyle w:val="Hyperlink"/>
@@ -380,7 +397,7 @@
                 <w:noProof/>
                 <w:webHidden/>
               </w:rPr>
-              <w:instrText xml:space="preserve"> PAGEREF _Toc198233753 \h </w:instrText>
+              <w:instrText xml:space="preserve"> PAGEREF _Toc198241124 \h </w:instrText>
             </w:r>
             <w:r>
               <w:rPr>
@@ -418,10 +435,14 @@
               <w:tab w:val="right" w:leader="dot" w:pos="9016"/>
             </w:tabs>
             <w:rPr>
+              <w:rFonts w:eastAsiaTheme="minorEastAsia"/>
               <w:noProof/>
+              <w:sz w:val="24"/>
+              <w:szCs w:val="24"/>
+              <w:lang w:val="en-ID" w:eastAsia="en-ID"/>
             </w:rPr>
           </w:pPr>
-          <w:hyperlink w:anchor="_Toc198233754" w:history="1">
+          <w:hyperlink w:anchor="_Toc198241125" w:history="1">
             <w:r>
               <w:rPr>
                 <w:rStyle w:val="Hyperlink"/>
@@ -449,7 +470,7 @@
                 <w:noProof/>
                 <w:webHidden/>
               </w:rPr>
-              <w:instrText xml:space="preserve"> PAGEREF _Toc198233754 \h </w:instrText>
+              <w:instrText xml:space="preserve"> PAGEREF _Toc198241125 \h </w:instrText>
             </w:r>
             <w:r>
               <w:rPr>
@@ -487,10 +508,14 @@
               <w:tab w:val="right" w:leader="dot" w:pos="9016"/>
             </w:tabs>
             <w:rPr>
+              <w:rFonts w:eastAsiaTheme="minorEastAsia"/>
               <w:noProof/>
+              <w:sz w:val="24"/>
+              <w:szCs w:val="24"/>
+              <w:lang w:val="en-ID" w:eastAsia="en-ID"/>
             </w:rPr>
           </w:pPr>
-          <w:hyperlink w:anchor="_Toc198233755" w:history="1">
+          <w:hyperlink w:anchor="_Toc198241126" w:history="1">
             <w:r>
               <w:rPr>
                 <w:rStyle w:val="Hyperlink"/>
@@ -518,7 +543,7 @@
                 <w:noProof/>
                 <w:webHidden/>
               </w:rPr>
-              <w:instrText xml:space="preserve"> PAGEREF _Toc198233755 \h </w:instrText>
+              <w:instrText xml:space="preserve"> PAGEREF _Toc198241126 \h </w:instrText>
             </w:r>
             <w:r>
               <w:rPr>
@@ -556,10 +581,14 @@
               <w:tab w:val="right" w:leader="dot" w:pos="9016"/>
             </w:tabs>
             <w:rPr>
+              <w:rFonts w:eastAsiaTheme="minorEastAsia"/>
               <w:noProof/>
+              <w:sz w:val="24"/>
+              <w:szCs w:val="24"/>
+              <w:lang w:val="en-ID" w:eastAsia="en-ID"/>
             </w:rPr>
           </w:pPr>
-          <w:hyperlink w:anchor="_Toc198233756" w:history="1">
+          <w:hyperlink w:anchor="_Toc198241127" w:history="1">
             <w:r>
               <w:rPr>
                 <w:rStyle w:val="Hyperlink"/>
@@ -587,7 +616,7 @@
                 <w:noProof/>
                 <w:webHidden/>
               </w:rPr>
-              <w:instrText xml:space="preserve"> PAGEREF _Toc198233756 \h </w:instrText>
+              <w:instrText xml:space="preserve"> PAGEREF _Toc198241127 \h </w:instrText>
             </w:r>
             <w:r>
               <w:rPr>
@@ -625,17 +654,21 @@
               <w:tab w:val="right" w:leader="dot" w:pos="9016"/>
             </w:tabs>
             <w:rPr>
+              <w:rFonts w:eastAsiaTheme="minorEastAsia"/>
               <w:noProof/>
+              <w:sz w:val="24"/>
+              <w:szCs w:val="24"/>
+              <w:lang w:val="en-ID" w:eastAsia="en-ID"/>
             </w:rPr>
           </w:pPr>
-          <w:hyperlink w:anchor="_Toc198233757" w:history="1">
+          <w:hyperlink w:anchor="_Toc198241128" w:history="1">
             <w:r>
               <w:rPr>
                 <w:rStyle w:val="Hyperlink"/>
                 <w:noProof/>
                 <w:lang w:val="en-US"/>
               </w:rPr>
-              <w:t>IMLEMENTASI DESIGN BY KONTRAK</w:t>
+              <w:t>IMPLEMENTASI DESIGN BY KONTRAK</w:t>
             </w:r>
             <w:r>
               <w:rPr>
@@ -656,7 +689,7 @@
                 <w:noProof/>
                 <w:webHidden/>
               </w:rPr>
-              <w:instrText xml:space="preserve"> PAGEREF _Toc198233757 \h </w:instrText>
+              <w:instrText xml:space="preserve"> PAGEREF _Toc198241128 \h </w:instrText>
             </w:r>
             <w:r>
               <w:rPr>
@@ -689,7 +722,7 @@
         </w:p>
         <w:p>
           <w:pPr>
-            <w:pStyle w:val="TOC1"/>
+            <w:pStyle w:val="TOC2"/>
             <w:tabs>
               <w:tab w:val="right" w:leader="dot" w:pos="9016"/>
             </w:tabs>
@@ -697,7 +730,80 @@
               <w:noProof/>
             </w:rPr>
           </w:pPr>
-          <w:hyperlink w:anchor="_Toc198233758" w:history="1">
+          <w:hyperlink w:anchor="_Toc198241129" w:history="1">
+            <w:r>
+              <w:rPr>
+                <w:rStyle w:val="Hyperlink"/>
+                <w:noProof/>
+                <w:lang w:val="en-US"/>
+              </w:rPr>
+              <w:t>Defensive Programming</w:t>
+            </w:r>
+            <w:r>
+              <w:rPr>
+                <w:noProof/>
+                <w:webHidden/>
+              </w:rPr>
+              <w:tab/>
+            </w:r>
+            <w:r>
+              <w:rPr>
+                <w:noProof/>
+                <w:webHidden/>
+              </w:rPr>
+              <w:fldChar w:fldCharType="begin"/>
+            </w:r>
+            <w:r>
+              <w:rPr>
+                <w:noProof/>
+                <w:webHidden/>
+              </w:rPr>
+              <w:instrText xml:space="preserve"> PAGEREF _Toc198241129 \h </w:instrText>
+            </w:r>
+            <w:r>
+              <w:rPr>
+                <w:noProof/>
+                <w:webHidden/>
+              </w:rPr>
+            </w:r>
+            <w:r>
+              <w:rPr>
+                <w:noProof/>
+                <w:webHidden/>
+              </w:rPr>
+              <w:fldChar w:fldCharType="separate"/>
+            </w:r>
+            <w:r>
+              <w:rPr>
+                <w:noProof/>
+                <w:webHidden/>
+              </w:rPr>
+              <w:t>7</w:t>
+            </w:r>
+            <w:r>
+              <w:rPr>
+                <w:noProof/>
+                <w:webHidden/>
+              </w:rPr>
+              <w:fldChar w:fldCharType="end"/>
+            </w:r>
+          </w:hyperlink>
+        </w:p>
+        <w:p>
+          <w:pPr>
+            <w:pStyle w:val="TOC1"/>
+            <w:tabs>
+              <w:tab w:val="right" w:leader="dot" w:pos="9016"/>
+            </w:tabs>
+            <w:rPr>
+              <w:rFonts w:eastAsiaTheme="minorEastAsia"/>
+              <w:noProof/>
+              <w:sz w:val="24"/>
+              <w:szCs w:val="24"/>
+              <w:lang w:val="en-ID" w:eastAsia="en-ID"/>
+            </w:rPr>
+          </w:pPr>
+          <w:hyperlink w:anchor="_Toc198241130" w:history="1">
             <w:r>
               <w:rPr>
                 <w:rStyle w:val="Hyperlink"/>
@@ -725,76 +831,7 @@
                 <w:noProof/>
                 <w:webHidden/>
               </w:rPr>
-              <w:instrText xml:space="preserve"> PAGEREF _Toc198233758 \h </w:instrText>
-            </w:r>
-            <w:r>
-              <w:rPr>
-                <w:noProof/>
-                <w:webHidden/>
-              </w:rPr>
-            </w:r>
-            <w:r>
-              <w:rPr>
-                <w:noProof/>
-                <w:webHidden/>
-              </w:rPr>
-              <w:fldChar w:fldCharType="separate"/>
-            </w:r>
-            <w:r>
-              <w:rPr>
-                <w:noProof/>
-                <w:webHidden/>
-              </w:rPr>
-              <w:t>5</w:t>
-            </w:r>
-            <w:r>
-              <w:rPr>
-                <w:noProof/>
-                <w:webHidden/>
-              </w:rPr>
-              <w:fldChar w:fldCharType="end"/>
-            </w:r>
-          </w:hyperlink>
-        </w:p>
-        <w:p>
-          <w:pPr>
-            <w:pStyle w:val="TOC1"/>
-            <w:tabs>
-              <w:tab w:val="right" w:leader="dot" w:pos="9016"/>
-            </w:tabs>
-            <w:rPr>
-              <w:noProof/>
-            </w:rPr>
-          </w:pPr>
-          <w:hyperlink w:anchor="_Toc198233759" w:history="1">
-            <w:r>
-              <w:rPr>
-                <w:rStyle w:val="Hyperlink"/>
-                <w:noProof/>
-                <w:lang w:val="en-US"/>
-              </w:rPr>
-              <w:t>HASIL PERFOMANCE TESTING</w:t>
-            </w:r>
-            <w:r>
-              <w:rPr>
-                <w:noProof/>
-                <w:webHidden/>
-              </w:rPr>
-              <w:tab/>
-            </w:r>
-            <w:r>
-              <w:rPr>
-                <w:noProof/>
-                <w:webHidden/>
-              </w:rPr>
-              <w:fldChar w:fldCharType="begin"/>
-            </w:r>
-            <w:r>
-              <w:rPr>
-                <w:noProof/>
-                <w:webHidden/>
-              </w:rPr>
-              <w:instrText xml:space="preserve"> PAGEREF _Toc198233759 \h </w:instrText>
+              <w:instrText xml:space="preserve"> PAGEREF _Toc198241130 \h </w:instrText>
             </w:r>
             <w:r>
               <w:rPr>
@@ -826,6 +863,218 @@
           </w:hyperlink>
         </w:p>
         <w:p>
+          <w:pPr>
+            <w:pStyle w:val="TOC2"/>
+            <w:tabs>
+              <w:tab w:val="right" w:leader="dot" w:pos="9016"/>
+            </w:tabs>
+            <w:rPr>
+              <w:noProof/>
+            </w:rPr>
+          </w:pPr>
+          <w:hyperlink w:anchor="_Toc198241131" w:history="1">
+            <w:r>
+              <w:rPr>
+                <w:rStyle w:val="Hyperlink"/>
+                <w:noProof/>
+                <w:lang w:val="en-US"/>
+              </w:rPr>
+              <w:t>MsTest :</w:t>
+            </w:r>
+            <w:r>
+              <w:rPr>
+                <w:noProof/>
+                <w:webHidden/>
+              </w:rPr>
+              <w:tab/>
+            </w:r>
+            <w:r>
+              <w:rPr>
+                <w:noProof/>
+                <w:webHidden/>
+              </w:rPr>
+              <w:fldChar w:fldCharType="begin"/>
+            </w:r>
+            <w:r>
+              <w:rPr>
+                <w:noProof/>
+                <w:webHidden/>
+              </w:rPr>
+              <w:instrText xml:space="preserve"> PAGEREF _Toc198241131 \h </w:instrText>
+            </w:r>
+            <w:r>
+              <w:rPr>
+                <w:noProof/>
+                <w:webHidden/>
+              </w:rPr>
+            </w:r>
+            <w:r>
+              <w:rPr>
+                <w:noProof/>
+                <w:webHidden/>
+              </w:rPr>
+              <w:fldChar w:fldCharType="separate"/>
+            </w:r>
+            <w:r>
+              <w:rPr>
+                <w:noProof/>
+                <w:webHidden/>
+              </w:rPr>
+              <w:t>8</w:t>
+            </w:r>
+            <w:r>
+              <w:rPr>
+                <w:noProof/>
+                <w:webHidden/>
+              </w:rPr>
+              <w:fldChar w:fldCharType="end"/>
+            </w:r>
+          </w:hyperlink>
+        </w:p>
+        <w:p>
+          <w:pPr>
+            <w:pStyle w:val="TOC2"/>
+            <w:tabs>
+              <w:tab w:val="right" w:leader="dot" w:pos="9016"/>
+            </w:tabs>
+            <w:rPr>
+              <w:noProof/>
+            </w:rPr>
+          </w:pPr>
+          <w:hyperlink w:anchor="_Toc198241132" w:history="1">
+            <w:r>
+              <w:rPr>
+                <w:rStyle w:val="Hyperlink"/>
+                <w:rFonts w:ascii="Calibri" w:hAnsi="Calibri" w:cs="Calibri"/>
+                <w:noProof/>
+                <w:lang w:val="en-US"/>
+              </w:rPr>
+              <w:t>xUnit</w:t>
+            </w:r>
+            <w:r>
+              <w:rPr>
+                <w:noProof/>
+                <w:webHidden/>
+              </w:rPr>
+              <w:tab/>
+            </w:r>
+            <w:r>
+              <w:rPr>
+                <w:noProof/>
+                <w:webHidden/>
+              </w:rPr>
+              <w:fldChar w:fldCharType="begin"/>
+            </w:r>
+            <w:r>
+              <w:rPr>
+                <w:noProof/>
+                <w:webHidden/>
+              </w:rPr>
+              <w:instrText xml:space="preserve"> PAGEREF _Toc198241132 \h </w:instrText>
+            </w:r>
+            <w:r>
+              <w:rPr>
+                <w:noProof/>
+                <w:webHidden/>
+              </w:rPr>
+            </w:r>
+            <w:r>
+              <w:rPr>
+                <w:noProof/>
+                <w:webHidden/>
+              </w:rPr>
+              <w:fldChar w:fldCharType="separate"/>
+            </w:r>
+            <w:r>
+              <w:rPr>
+                <w:noProof/>
+                <w:webHidden/>
+              </w:rPr>
+              <w:t>9</w:t>
+            </w:r>
+            <w:r>
+              <w:rPr>
+                <w:noProof/>
+                <w:webHidden/>
+              </w:rPr>
+              <w:fldChar w:fldCharType="end"/>
+            </w:r>
+          </w:hyperlink>
+        </w:p>
+        <w:p>
+          <w:pPr>
+            <w:pStyle w:val="TOC1"/>
+            <w:tabs>
+              <w:tab w:val="right" w:leader="dot" w:pos="9016"/>
+            </w:tabs>
+            <w:rPr>
+              <w:rFonts w:eastAsiaTheme="minorEastAsia"/>
+              <w:noProof/>
+              <w:sz w:val="24"/>
+              <w:szCs w:val="24"/>
+              <w:lang w:val="en-ID" w:eastAsia="en-ID"/>
+            </w:rPr>
+          </w:pPr>
+          <w:hyperlink w:anchor="_Toc198241133" w:history="1">
+            <w:r>
+              <w:rPr>
+                <w:rStyle w:val="Hyperlink"/>
+                <w:noProof/>
+                <w:lang w:val="en-US"/>
+              </w:rPr>
+              <w:t>HASIL PERFOMANCE TESTING</w:t>
+            </w:r>
+            <w:r>
+              <w:rPr>
+                <w:noProof/>
+                <w:webHidden/>
+              </w:rPr>
+              <w:tab/>
+            </w:r>
+            <w:r>
+              <w:rPr>
+                <w:noProof/>
+                <w:webHidden/>
+              </w:rPr>
+              <w:fldChar w:fldCharType="begin"/>
+            </w:r>
+            <w:r>
+              <w:rPr>
+                <w:noProof/>
+                <w:webHidden/>
+              </w:rPr>
+              <w:instrText xml:space="preserve"> PAGEREF _Toc198241133 \h </w:instrText>
+            </w:r>
+            <w:r>
+              <w:rPr>
+                <w:noProof/>
+                <w:webHidden/>
+              </w:rPr>
+            </w:r>
+            <w:r>
+              <w:rPr>
+                <w:noProof/>
+                <w:webHidden/>
+              </w:rPr>
+              <w:fldChar w:fldCharType="separate"/>
+            </w:r>
+            <w:r>
+              <w:rPr>
+                <w:noProof/>
+                <w:webHidden/>
+              </w:rPr>
+              <w:t>11</w:t>
+            </w:r>
+            <w:r>
+              <w:rPr>
+                <w:noProof/>
+                <w:webHidden/>
+              </w:rPr>
+              <w:fldChar w:fldCharType="end"/>
+            </w:r>
+          </w:hyperlink>
+        </w:p>
+        <w:p>
           <w:r>
             <w:rPr>
               <w:b/>
@@ -853,7 +1102,6 @@
           <w:lang w:val="en-US"/>
         </w:rPr>
       </w:pPr>
-      <w:bookmarkStart w:id="1" w:name="_Toc198233754"/>
       <w:r>
         <w:rPr>
           <w:lang w:val="en-US"/>
@@ -868,6 +1116,7 @@
           <w:lang w:val="en-US"/>
         </w:rPr>
       </w:pPr>
+      <w:bookmarkStart w:id="1" w:name="_Toc198241125"/>
       <w:r>
         <w:rPr>
           <w:lang w:val="en-US"/>
@@ -1816,7 +2065,7 @@
           <w:lang w:val="en-US"/>
         </w:rPr>
       </w:pPr>
-      <w:bookmarkStart w:id="2" w:name="_Toc198233755"/>
+      <w:bookmarkStart w:id="2" w:name="_Toc198241126"/>
       <w:r>
         <w:rPr>
           <w:lang w:val="en-US"/>
@@ -2310,7 +2559,7 @@
           <w:lang w:val="en-US"/>
         </w:rPr>
       </w:pPr>
-      <w:bookmarkStart w:id="3" w:name="_Toc198233756"/>
+      <w:bookmarkStart w:id="3" w:name="_Toc198241127"/>
       <w:r>
         <w:rPr>
           <w:lang w:val="en-US"/>
@@ -2523,7 +2772,7 @@
           <w:lang w:val="en-US"/>
         </w:rPr>
       </w:pPr>
-      <w:bookmarkStart w:id="4" w:name="_Toc198233757"/>
+      <w:bookmarkStart w:id="4" w:name="_Toc198241128"/>
       <w:r>
         <w:rPr>
           <w:lang w:val="en-US"/>
@@ -2924,9 +3173,9 @@
           <w:lang w:val="en-US"/>
         </w:rPr>
       </w:pPr>
-      <w:bookmarkStart w:id="5" w:name="_Toc198233758"/>
-      <w:r>
-        <w:rPr>
+      <w:r>
+        <w:rPr>
+          <w:noProof/>
           <w:lang w:val="en-US"/>
         </w:rPr>
         <w:drawing>
@@ -3204,6 +3453,7 @@
       </w:pPr>
       <w:r>
         <w:rPr>
+          <w:noProof/>
           <w:lang w:val="en-US"/>
         </w:rPr>
         <w:drawing>
@@ -4649,6 +4899,7 @@
       </w:pPr>
       <w:r>
         <w:rPr>
+          <w:noProof/>
           <w:lang w:val="en-US"/>
         </w:rPr>
         <w:drawing>
@@ -4719,6 +4970,7 @@
           <w:lang w:val="en-US"/>
         </w:rPr>
       </w:pPr>
+      <w:bookmarkStart w:id="5" w:name="_Toc198241129"/>
       <w:r>
         <w:rPr>
           <w:lang w:val="en-US"/>
@@ -4726,6 +4978,7 @@
         <w:lastRenderedPageBreak/>
         <w:t>Defensive Programming</w:t>
       </w:r>
+      <w:bookmarkEnd w:id="5"/>
     </w:p>
     <w:p>
       <w:pPr>
@@ -4976,6 +5229,7 @@
       </w:pPr>
       <w:r>
         <w:rPr>
+          <w:noProof/>
           <w:lang w:val="en-US"/>
         </w:rPr>
         <w:drawing>
@@ -5200,6 +5454,7 @@
           <w:lang w:val="en-US"/>
         </w:rPr>
       </w:pPr>
+      <w:bookmarkStart w:id="6" w:name="_Toc198241130"/>
       <w:r>
         <w:rPr>
           <w:lang w:val="en-US"/>
@@ -5207,7 +5462,7 @@
         <w:lastRenderedPageBreak/>
         <w:t>HASIL UNIT TESTING</w:t>
       </w:r>
-      <w:bookmarkEnd w:id="5"/>
+      <w:bookmarkEnd w:id="6"/>
     </w:p>
     <w:p>
       <w:pPr>
@@ -5215,7 +5470,6 @@
           <w:lang w:val="en-US"/>
         </w:rPr>
       </w:pPr>
-      <w:bookmarkStart w:id="6" w:name="_Toc198233759"/>
     </w:p>
     <w:p>
       <w:pPr>
@@ -5224,6 +5478,7 @@
           <w:lang w:val="en-US"/>
         </w:rPr>
       </w:pPr>
+      <w:bookmarkStart w:id="7" w:name="_Toc198241131"/>
       <w:proofErr w:type="spellStart"/>
       <w:proofErr w:type="gramStart"/>
       <w:r>
@@ -5239,6 +5494,7 @@
         </w:rPr>
         <w:t xml:space="preserve"> :</w:t>
       </w:r>
+      <w:bookmarkEnd w:id="7"/>
       <w:proofErr w:type="gramEnd"/>
     </w:p>
     <w:p>
@@ -5278,6 +5534,7 @@
       <w:r>
         <w:rPr>
           <w:rFonts w:ascii="Calibri" w:hAnsi="Calibri" w:cs="Calibri"/>
+          <w:noProof/>
           <w:lang w:val="en-US"/>
         </w:rPr>
         <w:drawing>
@@ -6075,14 +6332,7 @@
           <w:rFonts w:ascii="Calibri" w:hAnsi="Calibri" w:cs="Calibri"/>
           <w:lang w:val="en-ID"/>
         </w:rPr>
-        <w:t xml:space="preserve"> unit</w:t>
-      </w:r>
-      <w:r>
-        <w:rPr>
-          <w:rFonts w:ascii="Calibri" w:hAnsi="Calibri" w:cs="Calibri"/>
-          <w:lang w:val="en-ID"/>
-        </w:rPr>
-        <w:t xml:space="preserve"> </w:t>
+        <w:t xml:space="preserve"> unit </w:t>
       </w:r>
       <w:proofErr w:type="spellStart"/>
       <w:r>
@@ -8084,6 +8334,7 @@
           <w:lang w:val="en-US"/>
         </w:rPr>
       </w:pPr>
+      <w:bookmarkStart w:id="8" w:name="_Toc198241132"/>
       <w:proofErr w:type="spellStart"/>
       <w:r>
         <w:rPr>
@@ -8092,6 +8343,7 @@
         </w:rPr>
         <w:t>xUnit</w:t>
       </w:r>
+      <w:bookmarkEnd w:id="8"/>
       <w:proofErr w:type="spellEnd"/>
     </w:p>
     <w:p>
@@ -8232,6 +8484,7 @@
       <w:r>
         <w:rPr>
           <w:rFonts w:ascii="Calibri" w:hAnsi="Calibri" w:cs="Calibri"/>
+          <w:noProof/>
           <w:lang w:val="en-US"/>
         </w:rPr>
         <w:drawing>
@@ -11381,6 +11634,7 @@
           <w:lang w:val="en-US"/>
         </w:rPr>
       </w:pPr>
+      <w:bookmarkStart w:id="9" w:name="_Toc198241133"/>
       <w:r>
         <w:rPr>
           <w:lang w:val="en-US"/>
@@ -11388,7 +11642,7 @@
         <w:lastRenderedPageBreak/>
         <w:t>HASIL PERFOMANCE TESTING</w:t>
       </w:r>
-      <w:bookmarkEnd w:id="6"/>
+      <w:bookmarkEnd w:id="9"/>
     </w:p>
     <w:p>
       <w:pPr>
@@ -11398,6 +11652,7 @@
       </w:pPr>
       <w:r>
         <w:rPr>
+          <w:noProof/>
           <w:lang w:val="en-US"/>
         </w:rPr>
         <w:drawing>
@@ -11692,6 +11947,7 @@
       </w:pPr>
       <w:r>
         <w:rPr>
+          <w:noProof/>
           <w:lang w:val="en-US"/>
         </w:rPr>
         <w:drawing>
@@ -11992,6 +12248,7 @@
       </w:pPr>
       <w:r>
         <w:rPr>
+          <w:noProof/>
           <w:lang w:val="en-US"/>
         </w:rPr>
         <w:lastRenderedPageBreak/>
@@ -12279,6 +12536,7 @@
       </w:pPr>
       <w:r>
         <w:rPr>
+          <w:noProof/>
           <w:lang w:val="en-US"/>
         </w:rPr>
         <w:drawing>
@@ -12467,6 +12725,7 @@
       </w:pPr>
       <w:r>
         <w:rPr>
+          <w:noProof/>
           <w:lang w:val="en-US"/>
         </w:rPr>
         <w:lastRenderedPageBreak/>
@@ -14961,6 +15220,7 @@
   <w:style w:type="character" w:default="1" w:styleId="DefaultParagraphFont">
     <w:name w:val="Default Paragraph Font"/>
     <w:uiPriority w:val="1"/>
+    <w:semiHidden/>
     <w:unhideWhenUsed/>
   </w:style>
   <w:style w:type="table" w:default="1" w:styleId="TableNormal">
@@ -15373,6 +15633,19 @@
     <w:uiPriority w:val="99"/>
     <w:rsid w:val="00D24482"/>
   </w:style>
+  <w:style w:type="paragraph" w:styleId="TOC2">
+    <w:name w:val="toc 2"/>
+    <w:basedOn w:val="Normal"/>
+    <w:next w:val="Normal"/>
+    <w:autoRedefine/>
+    <w:uiPriority w:val="39"/>
+    <w:unhideWhenUsed/>
+    <w:rsid w:val="00E42423"/>
+    <w:pPr>
+      <w:spacing w:after="100"/>
+      <w:ind w:left="220"/>
+    </w:pPr>
+  </w:style>
 </w:styles>
 </file>
 
@@ -15672,14 +15945,6 @@
 </file>
 
 <file path=customXml/item1.xml><?xml version="1.0" encoding="utf-8"?>
-<p:properties xmlns:p="http://schemas.microsoft.com/office/2006/metadata/properties" xmlns:xsi="http://www.w3.org/2001/XMLSchema-instance" xmlns:pc="http://schemas.microsoft.com/office/infopath/2007/PartnerControls">
-  <documentManagement>
-    <_activity xmlns="80cda486-a7a0-4ba4-b35c-57016350c263" xsi:nil="true"/>
-  </documentManagement>
-</p:properties>
-</file>
-
-<file path=customXml/item2.xml><?xml version="1.0" encoding="utf-8"?>
 <?mso-contentType ?>
 <FormTemplates xmlns="http://schemas.microsoft.com/sharepoint/v3/contenttype/forms">
   <Display>DocumentLibraryForm</Display>
@@ -15688,7 +15953,19 @@
 </FormTemplates>
 </file>
 
+<file path=customXml/item2.xml><?xml version="1.0" encoding="utf-8"?>
+<p:properties xmlns:p="http://schemas.microsoft.com/office/2006/metadata/properties" xmlns:xsi="http://www.w3.org/2001/XMLSchema-instance" xmlns:pc="http://schemas.microsoft.com/office/infopath/2007/PartnerControls">
+  <documentManagement>
+    <_activity xmlns="80cda486-a7a0-4ba4-b35c-57016350c263" xsi:nil="true"/>
+  </documentManagement>
+</p:properties>
+</file>
+
 <file path=customXml/item3.xml><?xml version="1.0" encoding="utf-8"?>
+<b:Sources xmlns:b="http://schemas.openxmlformats.org/officeDocument/2006/bibliography" xmlns="http://schemas.openxmlformats.org/officeDocument/2006/bibliography" SelectedStyle="\APASixthEditionOfficeOnline.xsl" StyleName="APA" Version="6"/>
+</file>
+
+<file path=customXml/item4.xml><?xml version="1.0" encoding="utf-8"?>
 <ct:contentTypeSchema xmlns:ct="http://schemas.microsoft.com/office/2006/metadata/contentType" xmlns:ma="http://schemas.microsoft.com/office/2006/metadata/properties/metaAttributes" ct:_="" ma:_="" ma:contentTypeName="Dokumen" ma:contentTypeID="0x0101006B6E7B290DA13246A0B8FDAB33ECF9E0" ma:contentTypeVersion="12" ma:contentTypeDescription="Buat sebuah dokumen baru." ma:contentTypeScope="" ma:versionID="27319e0ec78dab8b70a3270153bd7536">
   <xsd:schema xmlns:xsd="http://www.w3.org/2001/XMLSchema" xmlns:xs="http://www.w3.org/2001/XMLSchema" xmlns:p="http://schemas.microsoft.com/office/2006/metadata/properties" xmlns:ns3="80cda486-a7a0-4ba4-b35c-57016350c263" targetNamespace="http://schemas.microsoft.com/office/2006/metadata/properties" ma:root="true" ma:fieldsID="1c5ce95a3f172ca10e36479e660d30de" ns3:_="">
     <xsd:import namespace="80cda486-a7a0-4ba4-b35c-57016350c263"/>
@@ -15882,11 +16159,15 @@
 </ct:contentTypeSchema>
 </file>
 
-<file path=customXml/item4.xml><?xml version="1.0" encoding="utf-8"?>
-<b:Sources xmlns:b="http://schemas.openxmlformats.org/officeDocument/2006/bibliography" xmlns="http://schemas.openxmlformats.org/officeDocument/2006/bibliography" SelectedStyle="\APASixthEditionOfficeOnline.xsl" StyleName="APA" Version="6"/>
+<file path=customXml/itemProps1.xml><?xml version="1.0" encoding="utf-8"?>
+<ds:datastoreItem xmlns:ds="http://schemas.openxmlformats.org/officeDocument/2006/customXml" ds:itemID="{6B4BDB51-5E32-4EB5-9EEA-64EAA6226C13}">
+  <ds:schemaRefs>
+    <ds:schemaRef ds:uri="http://schemas.microsoft.com/sharepoint/v3/contenttype/forms"/>
+  </ds:schemaRefs>
+</ds:datastoreItem>
 </file>
 
-<file path=customXml/itemProps1.xml><?xml version="1.0" encoding="utf-8"?>
+<file path=customXml/itemProps2.xml><?xml version="1.0" encoding="utf-8"?>
 <ds:datastoreItem xmlns:ds="http://schemas.openxmlformats.org/officeDocument/2006/customXml" ds:itemID="{A69F21DA-CA29-4B18-8DC4-036EC319D63B}">
   <ds:schemaRefs>
     <ds:schemaRef ds:uri="http://schemas.microsoft.com/office/2006/metadata/properties"/>
@@ -15896,15 +16177,15 @@
 </ds:datastoreItem>
 </file>
 
-<file path=customXml/itemProps2.xml><?xml version="1.0" encoding="utf-8"?>
-<ds:datastoreItem xmlns:ds="http://schemas.openxmlformats.org/officeDocument/2006/customXml" ds:itemID="{6B4BDB51-5E32-4EB5-9EEA-64EAA6226C13}">
+<file path=customXml/itemProps3.xml><?xml version="1.0" encoding="utf-8"?>
+<ds:datastoreItem xmlns:ds="http://schemas.openxmlformats.org/officeDocument/2006/customXml" ds:itemID="{033FB78C-0102-413F-86CC-4D647A1541C4}">
   <ds:schemaRefs>
-    <ds:schemaRef ds:uri="http://schemas.microsoft.com/sharepoint/v3/contenttype/forms"/>
+    <ds:schemaRef ds:uri="http://schemas.openxmlformats.org/officeDocument/2006/bibliography"/>
   </ds:schemaRefs>
 </ds:datastoreItem>
 </file>
 
-<file path=customXml/itemProps3.xml><?xml version="1.0" encoding="utf-8"?>
+<file path=customXml/itemProps4.xml><?xml version="1.0" encoding="utf-8"?>
 <ds:datastoreItem xmlns:ds="http://schemas.openxmlformats.org/officeDocument/2006/customXml" ds:itemID="{DBF20C1F-10C5-4B72-800A-2255CE414A06}">
   <ds:schemaRefs>
     <ds:schemaRef ds:uri="http://schemas.microsoft.com/office/2006/metadata/contentType"/>
@@ -15920,12 +16201,4 @@
     <ds:schemaRef ds:uri="http://schemas.microsoft.com/internal/obd"/>
   </ds:schemaRefs>
 </ds:datastoreItem>
-</file>
-
-<file path=customXml/itemProps4.xml><?xml version="1.0" encoding="utf-8"?>
-<ds:datastoreItem xmlns:ds="http://schemas.openxmlformats.org/officeDocument/2006/customXml" ds:itemID="{033FB78C-0102-413F-86CC-4D647A1541C4}">
-  <ds:schemaRefs>
-    <ds:schemaRef ds:uri="http://schemas.openxmlformats.org/officeDocument/2006/bibliography"/>
-  </ds:schemaRefs>
-</ds:datastoreItem>
 </file>
</xml_diff>